<commit_message>
Add folder 18-07-2025 with practice queries
</commit_message>
<xml_diff>
--- a/18-07-2025/Queries to Practice.docx
+++ b/18-07-2025/Queries to Practice.docx
@@ -44,8 +44,6 @@
           <w:sz w:val="32"/>
         </w:rPr>
       </w:pPr>
-      <w:bookmarkStart w:id="0" w:name="_GoBack"/>
-      <w:bookmarkEnd w:id="0"/>
     </w:p>
     <w:p>
       <w:pPr>
@@ -481,7 +479,9 @@
       <w:r>
         <w:rPr>
           <w:rFonts w:ascii="Times New Roman" w:hAnsi="Times New Roman" w:cs="Times New Roman"/>
-          <w:sz w:val="24"/>
+          <w:noProof/>
+          <w:sz w:val="24"/>
+          <w:lang w:eastAsia="en-IN"/>
         </w:rPr>
         <w:drawing>
           <wp:inline distT="0" distB="0" distL="0" distR="0" wp14:anchorId="2214241A" wp14:editId="26618E37">
@@ -597,7 +597,9 @@
         <w:rPr>
           <w:rFonts w:ascii="Times New Roman" w:hAnsi="Times New Roman" w:cs="Times New Roman"/>
           <w:b/>
-          <w:sz w:val="24"/>
+          <w:noProof/>
+          <w:sz w:val="24"/>
+          <w:lang w:eastAsia="en-IN"/>
         </w:rPr>
         <w:drawing>
           <wp:inline distT="0" distB="0" distL="0" distR="0" wp14:anchorId="1999EEDA" wp14:editId="684B8C0F">
@@ -712,7 +714,9 @@
         <w:rPr>
           <w:rFonts w:ascii="Times New Roman" w:hAnsi="Times New Roman" w:cs="Times New Roman"/>
           <w:b/>
-          <w:sz w:val="24"/>
+          <w:noProof/>
+          <w:sz w:val="24"/>
+          <w:lang w:eastAsia="en-IN"/>
         </w:rPr>
         <w:lastRenderedPageBreak/>
         <w:drawing>
@@ -842,7 +846,9 @@
         <w:rPr>
           <w:rFonts w:ascii="Times New Roman" w:hAnsi="Times New Roman" w:cs="Times New Roman"/>
           <w:b/>
-          <w:sz w:val="24"/>
+          <w:noProof/>
+          <w:sz w:val="24"/>
+          <w:lang w:eastAsia="en-IN"/>
         </w:rPr>
         <w:drawing>
           <wp:inline distT="0" distB="0" distL="0" distR="0" wp14:anchorId="09303898" wp14:editId="299DA37A">
@@ -966,7 +972,9 @@
         <w:rPr>
           <w:rFonts w:ascii="Times New Roman" w:hAnsi="Times New Roman" w:cs="Times New Roman"/>
           <w:b/>
-          <w:sz w:val="24"/>
+          <w:noProof/>
+          <w:sz w:val="24"/>
+          <w:lang w:eastAsia="en-IN"/>
         </w:rPr>
         <w:drawing>
           <wp:inline distT="0" distB="0" distL="0" distR="0" wp14:anchorId="41D281DC" wp14:editId="396E6F50">
@@ -1057,7 +1065,14 @@
           <w:rFonts w:ascii="Times New Roman" w:hAnsi="Times New Roman" w:cs="Times New Roman"/>
           <w:sz w:val="24"/>
         </w:rPr>
-        <w:t>db.products.find({ category: { $nin: ["Stationery", "Kitchen"] } })</w:t>
+        <w:t>db.products.find({ category: { $nin</w:t>
+      </w:r>
+      <w:r>
+        <w:rPr>
+          <w:rFonts w:ascii="Times New Roman" w:hAnsi="Times New Roman" w:cs="Times New Roman"/>
+          <w:sz w:val="24"/>
+        </w:rPr>
+        <w:t>: ["Stationery", "Kitchen"] } })</w:t>
       </w:r>
     </w:p>
     <w:p>
@@ -1089,7 +1104,9 @@
         <w:rPr>
           <w:rFonts w:ascii="Times New Roman" w:hAnsi="Times New Roman" w:cs="Times New Roman"/>
           <w:b/>
-          <w:sz w:val="24"/>
+          <w:noProof/>
+          <w:sz w:val="24"/>
+          <w:lang w:eastAsia="en-IN"/>
         </w:rPr>
         <w:drawing>
           <wp:inline distT="0" distB="0" distL="0" distR="0" wp14:anchorId="52C74951" wp14:editId="3FE25331">
@@ -1209,11 +1226,24 @@
           <w:sz w:val="24"/>
         </w:rPr>
       </w:pPr>
-      <w:r>
-        <w:rPr>
-          <w:rFonts w:ascii="Times New Roman" w:hAnsi="Times New Roman" w:cs="Times New Roman"/>
-          <w:b/>
-          <w:sz w:val="24"/>
+      <w:bookmarkStart w:id="0" w:name="_GoBack"/>
+      <w:bookmarkEnd w:id="0"/>
+    </w:p>
+    <w:p>
+      <w:pPr>
+        <w:rPr>
+          <w:rFonts w:ascii="Times New Roman" w:hAnsi="Times New Roman" w:cs="Times New Roman"/>
+          <w:b/>
+          <w:sz w:val="24"/>
+        </w:rPr>
+      </w:pPr>
+      <w:r>
+        <w:rPr>
+          <w:rFonts w:ascii="Times New Roman" w:hAnsi="Times New Roman" w:cs="Times New Roman"/>
+          <w:b/>
+          <w:noProof/>
+          <w:sz w:val="24"/>
+          <w:lang w:eastAsia="en-IN"/>
         </w:rPr>
         <w:drawing>
           <wp:inline distT="0" distB="0" distL="0" distR="0" wp14:anchorId="7FF3C0B4" wp14:editId="0F8D92E7">

</xml_diff>